<commit_message>
update authors and perform Brant test
</commit_message>
<xml_diff>
--- a/b-asc_gwas_manuscript.docx
+++ b/b-asc_gwas_manuscript.docx
@@ -73,43 +73,88 @@
         <w:rPr>
           <w:vertAlign w:val="superscript"/>
         </w:rPr>
+        <w:t xml:space="preserve">4</w:t>
+      </w:r>
+      <w:r>
+        <w:t xml:space="preserve">, Andrew J. Saykin</w:t>
+      </w:r>
+      <w:r>
+        <w:rPr>
+          <w:vertAlign w:val="superscript"/>
+        </w:rPr>
+        <w:t xml:space="preserve">4</w:t>
+      </w:r>
+      <w:r>
+        <w:t xml:space="preserve">, Shubhabrata Mukherjee</w:t>
+      </w:r>
+      <w:r>
+        <w:rPr>
+          <w:vertAlign w:val="superscript"/>
+        </w:rPr>
         <w:t xml:space="preserve">5</w:t>
       </w:r>
       <w:r>
-        <w:t xml:space="preserve">, Andrew J. Saykin</w:t>
+        <w:t xml:space="preserve">, Kevin L. Boehme</w:t>
       </w:r>
       <w:r>
         <w:rPr>
           <w:vertAlign w:val="superscript"/>
         </w:rPr>
-        <w:t xml:space="preserve">5</w:t>
-      </w:r>
-      <w:r>
-        <w:t xml:space="preserve">, Shubhabrata Mukherjee</w:t>
+        <w:t xml:space="preserve">6</w:t>
+      </w:r>
+      <w:r>
+        <w:t xml:space="preserve">, John S.K. Kauwe</w:t>
       </w:r>
       <w:r>
         <w:rPr>
           <w:vertAlign w:val="superscript"/>
         </w:rPr>
-        <w:t xml:space="preserve">6</w:t>
-      </w:r>
-      <w:r>
-        <w:t xml:space="preserve">, Kevin L. Boehme</w:t>
+        <w:t xml:space="preserve">7</w:t>
+      </w:r>
+      <w:r>
+        <w:t xml:space="preserve">, Lindsay A. Farrer</w:t>
       </w:r>
       <w:r>
         <w:rPr>
           <w:vertAlign w:val="superscript"/>
         </w:rPr>
-        <w:t xml:space="preserve">7</w:t>
-      </w:r>
-      <w:r>
-        <w:t xml:space="preserve">, John S.K. Kauwe</w:t>
+        <w:t xml:space="preserve">8</w:t>
+      </w:r>
+      <w:r>
+        <w:t xml:space="preserve">, Gerard D. Schellenberg</w:t>
       </w:r>
       <w:r>
         <w:rPr>
           <w:vertAlign w:val="superscript"/>
         </w:rPr>
-        <w:t xml:space="preserve">8</w:t>
+        <w:t xml:space="preserve">9</w:t>
+      </w:r>
+      <w:r>
+        <w:t xml:space="preserve">, Jonathan L. Haines</w:t>
+      </w:r>
+      <w:r>
+        <w:rPr>
+          <w:vertAlign w:val="superscript"/>
+        </w:rPr>
+        <w:t xml:space="preserve">10</w:t>
+      </w:r>
+      <w:r>
+        <w:t xml:space="preserve">, Margaret A. Pericak-Vance</w:t>
+      </w:r>
+      <w:r>
+        <w:rPr>
+          <w:vertAlign w:val="superscript"/>
+        </w:rPr>
+        <w:t xml:space="preserve">11</w:t>
+      </w:r>
+      <w:r>
+        <w:t xml:space="preserve">, Richard P. Mayeux</w:t>
+      </w:r>
+      <w:r>
+        <w:rPr>
+          <w:vertAlign w:val="superscript"/>
+        </w:rPr>
+        <w:t xml:space="preserve">12</w:t>
       </w:r>
       <w:r>
         <w:t xml:space="preserve">, Julie A. Schneider</w:t>
@@ -118,7 +163,7 @@
         <w:rPr>
           <w:vertAlign w:val="superscript"/>
         </w:rPr>
-        <w:t xml:space="preserve">4</w:t>
+        <w:t xml:space="preserve">13</w:t>
       </w:r>
       <w:r>
         <w:t xml:space="preserve">, Peter T. Nelson</w:t>
@@ -127,7 +172,7 @@
         <w:rPr>
           <w:vertAlign w:val="superscript"/>
         </w:rPr>
-        <w:t xml:space="preserve">2,9</w:t>
+        <w:t xml:space="preserve">2,14</w:t>
       </w:r>
       <w:r>
         <w:t xml:space="preserve">, and David W. Fardo</w:t>
@@ -198,7 +243,7 @@
         <w:rPr>
           <w:vertAlign w:val="superscript"/>
         </w:rPr>
-        <w:t xml:space="preserve">5</w:t>
+        <w:t xml:space="preserve">4</w:t>
       </w:r>
       <w:r>
         <w:t xml:space="preserve">Department of Radiology &amp; Imaging Sciences, Indiana University School of Medicine, Indianapolis, IN</w:t>
@@ -212,7 +257,7 @@
         <w:rPr>
           <w:vertAlign w:val="superscript"/>
         </w:rPr>
-        <w:t xml:space="preserve">6</w:t>
+        <w:t xml:space="preserve">5</w:t>
       </w:r>
       <w:r>
         <w:t xml:space="preserve">Department of Medicine, University of Washington, Seattle, WA</w:t>
@@ -226,7 +271,7 @@
         <w:rPr>
           <w:vertAlign w:val="superscript"/>
         </w:rPr>
-        <w:t xml:space="preserve">7</w:t>
+        <w:t xml:space="preserve">6</w:t>
       </w:r>
       <w:r>
         <w:t xml:space="preserve">ARUP Laboratories, Salt Lake City, UT</w:t>
@@ -240,7 +285,7 @@
         <w:rPr>
           <w:vertAlign w:val="superscript"/>
         </w:rPr>
-        <w:t xml:space="preserve">8</w:t>
+        <w:t xml:space="preserve">7</w:t>
       </w:r>
       <w:r>
         <w:t xml:space="preserve">Office of the President, Brigham Young University–Hawaii, Laie, HI</w:t>
@@ -254,10 +299,10 @@
         <w:rPr>
           <w:vertAlign w:val="superscript"/>
         </w:rPr>
-        <w:t xml:space="preserve">4</w:t>
-      </w:r>
-      <w:r>
-        <w:t xml:space="preserve">Departments of Neurology and Pathology, Rush University Medical Center, Chicago, IL</w:t>
+        <w:t xml:space="preserve">8</w:t>
+      </w:r>
+      <w:r>
+        <w:t xml:space="preserve">Department of Medicine, Boston University, Boston, MA</w:t>
       </w:r>
     </w:p>
     <w:p>
@@ -269,6 +314,76 @@
           <w:vertAlign w:val="superscript"/>
         </w:rPr>
         <w:t xml:space="preserve">9</w:t>
+      </w:r>
+      <w:r>
+        <w:t xml:space="preserve">Penn Neurodegeneration Genomics Center, University of Pennsylvania Perelman School of Medicine, Philadelphia, PA</w:t>
+      </w:r>
+    </w:p>
+    <w:p>
+      <w:pPr>
+        <w:pStyle w:val="BodyText"/>
+      </w:pPr>
+      <w:r>
+        <w:rPr>
+          <w:vertAlign w:val="superscript"/>
+        </w:rPr>
+        <w:t xml:space="preserve">10</w:t>
+      </w:r>
+      <w:r>
+        <w:t xml:space="preserve">Institute for Computational Biology, Case Western Reserve University, Cleveland, OH</w:t>
+      </w:r>
+    </w:p>
+    <w:p>
+      <w:pPr>
+        <w:pStyle w:val="BodyText"/>
+      </w:pPr>
+      <w:r>
+        <w:rPr>
+          <w:vertAlign w:val="superscript"/>
+        </w:rPr>
+        <w:t xml:space="preserve">11</w:t>
+      </w:r>
+      <w:r>
+        <w:t xml:space="preserve">John P. Hussman Institute for Human Genomics, University of Miami Miller School of Medicine, Miami, FL</w:t>
+      </w:r>
+    </w:p>
+    <w:p>
+      <w:pPr>
+        <w:pStyle w:val="BodyText"/>
+      </w:pPr>
+      <w:r>
+        <w:rPr>
+          <w:vertAlign w:val="superscript"/>
+        </w:rPr>
+        <w:t xml:space="preserve">12</w:t>
+      </w:r>
+      <w:r>
+        <w:t xml:space="preserve">Department of Neurology, Columbia University, New York, NY</w:t>
+      </w:r>
+    </w:p>
+    <w:p>
+      <w:pPr>
+        <w:pStyle w:val="BodyText"/>
+      </w:pPr>
+      <w:r>
+        <w:rPr>
+          <w:vertAlign w:val="superscript"/>
+        </w:rPr>
+        <w:t xml:space="preserve">13</w:t>
+      </w:r>
+      <w:r>
+        <w:t xml:space="preserve">Departments of Neurology and Pathology, Rush University Medical Center, Chicago, IL</w:t>
+      </w:r>
+    </w:p>
+    <w:p>
+      <w:pPr>
+        <w:pStyle w:val="BodyText"/>
+      </w:pPr>
+      <w:r>
+        <w:rPr>
+          <w:vertAlign w:val="superscript"/>
+        </w:rPr>
+        <w:t xml:space="preserve">14</w:t>
       </w:r>
       <w:r>
         <w:t xml:space="preserve">Pathology and Laboratory Medicine, University of Kentucky, Lexington, KY</w:t>
@@ -3457,10 +3572,42 @@
         <w:t xml:space="preserve"> </w:t>
       </w:r>
       <w:r>
-        <w:t xml:space="preserve">= 5.5</w:t>
-      </w:r>
-      <w:r>
-        <w:t xml:space="preserve">^{-5}) achieved the smallest</w:t>
+        <w:t xml:space="preserve">=</w:t>
+      </w:r>
+      <w:r>
+        <w:t xml:space="preserve"> </w:t>
+      </w:r>
+      <m:oMath>
+        <m:r>
+          <m:t>5.5</m:t>
+        </m:r>
+        <m:r>
+          <m:rPr>
+            <m:sty m:val="p"/>
+          </m:rPr>
+          <m:t>×</m:t>
+        </m:r>
+        <m:sSup>
+          <m:e>
+            <m:r>
+              <m:t>10</m:t>
+            </m:r>
+          </m:e>
+          <m:sup>
+            <m:r>
+              <m:rPr>
+                <m:sty m:val="p"/>
+              </m:rPr>
+              <m:t>−</m:t>
+            </m:r>
+            <m:r>
+              <m:t>5</m:t>
+            </m:r>
+          </m:sup>
+        </m:sSup>
+      </m:oMath>
+      <w:r>
+        <w:t xml:space="preserve">) achieved the smallest</w:t>
       </w:r>
       <w:r>
         <w:t xml:space="preserve"> </w:t>
@@ -3515,7 +3662,18 @@
         <w:t xml:space="preserve"> </w:t>
       </w:r>
       <w:r>
-        <w:t xml:space="preserve">= 0.0083, Supplementary Table S3).</w:t>
+        <w:t xml:space="preserve">=</w:t>
+      </w:r>
+      <w:r>
+        <w:t xml:space="preserve"> </w:t>
+      </w:r>
+      <m:oMath>
+        <m:r>
+          <m:t>0.0083</m:t>
+        </m:r>
+      </m:oMath>
+      <w:r>
+        <w:t xml:space="preserve">, Supplementary Table S3).</w:t>
       </w:r>
     </w:p>
     <w:bookmarkEnd w:id="46"/>

</xml_diff>